<commit_message>
Word input completed, XML output almost complete.
</commit_message>
<xml_diff>
--- a/RFCTool/ShellRFCTool/WTest.docx
+++ b/RFCTool/ShellRFCTool/WTest.docx
@@ -1,6 +1,6 @@
 
 <file path=word/document.xml><?xml version="1.0" encoding="utf-8"?>
-<w:document xmlns:wpc="http://schemas.microsoft.com/office/word/2010/wordprocessingCanvas" xmlns:mc="http://schemas.openxmlformats.org/markup-compatibility/2006" xmlns:o="urn:schemas-microsoft-com:office:office" xmlns:r="http://schemas.openxmlformats.org/officeDocument/2006/relationships" xmlns:m="http://schemas.openxmlformats.org/officeDocument/2006/math" xmlns:v="urn:schemas-microsoft-com:vml" xmlns:wp14="http://schemas.microsoft.com/office/word/2010/wordprocessingDrawing" xmlns:wp="http://schemas.openxmlformats.org/drawingml/2006/wordprocessingDrawing" xmlns:w10="urn:schemas-microsoft-com:office:word" xmlns:w="http://schemas.openxmlformats.org/wordprocessingml/2006/main" xmlns:w14="http://schemas.microsoft.com/office/word/2010/wordml" xmlns:w15="http://schemas.microsoft.com/office/word/2012/wordml" xmlns:wpg="http://schemas.microsoft.com/office/word/2010/wordprocessingGroup" xmlns:wpi="http://schemas.microsoft.com/office/word/2010/wordprocessingInk" xmlns:wne="http://schemas.microsoft.com/office/word/2006/wordml" xmlns:wps="http://schemas.microsoft.com/office/word/2010/wordprocessingShape" mc:Ignorable="w14 w15 wp14">
+<w:document xmlns:wpc="http://schemas.microsoft.com/office/word/2010/wordprocessingCanvas" xmlns:cx="http://schemas.microsoft.com/office/drawing/2014/chartex" xmlns:cx1="http://schemas.microsoft.com/office/drawing/2015/9/8/chartex" xmlns:cx2="http://schemas.microsoft.com/office/drawing/2015/10/21/chartex" xmlns:cx3="http://schemas.microsoft.com/office/drawing/2016/5/9/chartex" xmlns:cx4="http://schemas.microsoft.com/office/drawing/2016/5/10/chartex" xmlns:cx5="http://schemas.microsoft.com/office/drawing/2016/5/11/chartex" xmlns:cx6="http://schemas.microsoft.com/office/drawing/2016/5/12/chartex" xmlns:cx7="http://schemas.microsoft.com/office/drawing/2016/5/13/chartex" xmlns:cx8="http://schemas.microsoft.com/office/drawing/2016/5/14/chartex" xmlns:mc="http://schemas.openxmlformats.org/markup-compatibility/2006" xmlns:aink="http://schemas.microsoft.com/office/drawing/2016/ink" xmlns:am3d="http://schemas.microsoft.com/office/drawing/2017/model3d" xmlns:o="urn:schemas-microsoft-com:office:office" xmlns:r="http://schemas.openxmlformats.org/officeDocument/2006/relationships" xmlns:m="http://schemas.openxmlformats.org/officeDocument/2006/math" xmlns:v="urn:schemas-microsoft-com:vml" xmlns:wp14="http://schemas.microsoft.com/office/word/2010/wordprocessingDrawing" xmlns:wp="http://schemas.openxmlformats.org/drawingml/2006/wordprocessingDrawing" xmlns:w10="urn:schemas-microsoft-com:office:word" xmlns:w="http://schemas.openxmlformats.org/wordprocessingml/2006/main" xmlns:w14="http://schemas.microsoft.com/office/word/2010/wordml" xmlns:w15="http://schemas.microsoft.com/office/word/2012/wordml" xmlns:w16cid="http://schemas.microsoft.com/office/word/2016/wordml/cid" xmlns:w16se="http://schemas.microsoft.com/office/word/2015/wordml/symex" xmlns:wpg="http://schemas.microsoft.com/office/word/2010/wordprocessingGroup" xmlns:wpi="http://schemas.microsoft.com/office/word/2010/wordprocessingInk" xmlns:wne="http://schemas.microsoft.com/office/word/2006/wordml" xmlns:wps="http://schemas.microsoft.com/office/word/2010/wordprocessingShape" mc:Ignorable="w14 w15 w16se w16cid wp14">
   <w:body>
     <w:p>
       <w:pPr>
@@ -44,7 +44,6 @@
         <w:t>&lt;</w:t>
       </w:r>
       <w:proofErr w:type="spellStart"/>
-      <w:proofErr w:type="gramStart"/>
       <w:r>
         <w:rPr>
           <w:highlight w:val="white"/>
@@ -58,7 +57,6 @@
         </w:rPr>
         <w:t>&gt;</w:t>
       </w:r>
-      <w:proofErr w:type="gramEnd"/>
       <w:r>
         <w:rPr>
           <w:highlight w:val="white"/>
@@ -102,7 +100,6 @@
         <w:t>&lt;</w:t>
       </w:r>
       <w:proofErr w:type="spellStart"/>
-      <w:proofErr w:type="gramStart"/>
       <w:r>
         <w:rPr>
           <w:highlight w:val="white"/>
@@ -116,7 +113,6 @@
         </w:rPr>
         <w:t>&gt;</w:t>
       </w:r>
-      <w:proofErr w:type="gramEnd"/>
       <w:r>
         <w:rPr>
           <w:highlight w:val="white"/>
@@ -137,7 +133,6 @@
         </w:rPr>
         <w:t>&lt;</w:t>
       </w:r>
-      <w:proofErr w:type="gramStart"/>
       <w:r>
         <w:rPr>
           <w:highlight w:val="white"/>
@@ -148,14 +143,7 @@
         <w:rPr>
           <w:highlight w:val="white"/>
         </w:rPr>
-        <w:t>&gt;</w:t>
-      </w:r>
-      <w:proofErr w:type="gramEnd"/>
-      <w:r>
-        <w:rPr>
-          <w:highlight w:val="white"/>
-        </w:rPr>
-        <w:t>Standards Track</w:t>
+        <w:t>&gt;Standards Track</w:t>
       </w:r>
     </w:p>
     <w:p>
@@ -171,19 +159,11 @@
         </w:rPr>
         <w:t>&lt;</w:t>
       </w:r>
-      <w:proofErr w:type="gramStart"/>
-      <w:r>
-        <w:rPr>
-          <w:highlight w:val="white"/>
-        </w:rPr>
-        <w:t>area&gt;</w:t>
-      </w:r>
-      <w:proofErr w:type="gramEnd"/>
-      <w:r>
-        <w:rPr>
-          <w:highlight w:val="white"/>
-        </w:rPr>
-        <w:t>Security</w:t>
+      <w:r>
+        <w:rPr>
+          <w:highlight w:val="white"/>
+        </w:rPr>
+        <w:t>area&gt;Security</w:t>
       </w:r>
     </w:p>
     <w:p>
@@ -197,21 +177,7 @@
         <w:rPr>
           <w:highlight w:val="white"/>
         </w:rPr>
-        <w:t>&lt;</w:t>
-      </w:r>
-      <w:proofErr w:type="gramStart"/>
-      <w:r>
-        <w:rPr>
-          <w:highlight w:val="white"/>
-        </w:rPr>
-        <w:t>version&gt;</w:t>
-      </w:r>
-      <w:proofErr w:type="gramEnd"/>
-      <w:r>
-        <w:rPr>
-          <w:highlight w:val="white"/>
-        </w:rPr>
-        <w:t>10</w:t>
+        <w:t>&lt;version&gt;10</w:t>
       </w:r>
     </w:p>
     <w:p>
@@ -225,21 +191,7 @@
         <w:rPr>
           <w:highlight w:val="white"/>
         </w:rPr>
-        <w:t>&lt;</w:t>
-      </w:r>
-      <w:proofErr w:type="gramStart"/>
-      <w:r>
-        <w:rPr>
-          <w:highlight w:val="white"/>
-        </w:rPr>
-        <w:t>author&gt;</w:t>
-      </w:r>
-      <w:proofErr w:type="gramEnd"/>
-      <w:r>
-        <w:rPr>
-          <w:highlight w:val="white"/>
-        </w:rPr>
-        <w:t>Phillip Hallam-Baker</w:t>
+        <w:t>&lt;author&gt;Phillip Hallam-Baker</w:t>
       </w:r>
     </w:p>
     <w:p>
@@ -256,7 +208,6 @@
         <w:t xml:space="preserve">    &lt;</w:t>
       </w:r>
       <w:proofErr w:type="spellStart"/>
-      <w:proofErr w:type="gramStart"/>
       <w:r>
         <w:rPr>
           <w:highlight w:val="white"/>
@@ -268,14 +219,7 @@
         <w:rPr>
           <w:highlight w:val="white"/>
         </w:rPr>
-        <w:t>&gt;</w:t>
-      </w:r>
-      <w:proofErr w:type="gramEnd"/>
-      <w:r>
-        <w:rPr>
-          <w:highlight w:val="white"/>
-        </w:rPr>
-        <w:t>Hallam-Baker</w:t>
+        <w:t>&gt;Hallam-Baker</w:t>
       </w:r>
     </w:p>
     <w:p>
@@ -289,24 +233,36 @@
         <w:rPr>
           <w:highlight w:val="white"/>
         </w:rPr>
+        <w:t xml:space="preserve">    &lt;initials&gt;P. M.</w:t>
+      </w:r>
+    </w:p>
+    <w:p>
+      <w:pPr>
+        <w:pStyle w:val="Meta"/>
+        <w:rPr>
+          <w:highlight w:val="white"/>
+        </w:rPr>
+      </w:pPr>
+      <w:r>
+        <w:rPr>
+          <w:highlight w:val="white"/>
+        </w:rPr>
         <w:t xml:space="preserve">    &lt;</w:t>
       </w:r>
-      <w:proofErr w:type="gramStart"/>
-      <w:r>
-        <w:rPr>
-          <w:highlight w:val="white"/>
-        </w:rPr>
-        <w:t>initials&gt;</w:t>
-      </w:r>
-      <w:proofErr w:type="gramEnd"/>
-      <w:r>
-        <w:rPr>
-          <w:highlight w:val="white"/>
-        </w:rPr>
-        <w:t>P. M.</w:t>
-      </w:r>
-      <w:bookmarkStart w:id="0" w:name="_GoBack"/>
-      <w:bookmarkEnd w:id="0"/>
+      <w:proofErr w:type="spellStart"/>
+      <w:r>
+        <w:rPr>
+          <w:highlight w:val="white"/>
+        </w:rPr>
+        <w:t>firstname</w:t>
+      </w:r>
+      <w:proofErr w:type="spellEnd"/>
+      <w:r>
+        <w:rPr>
+          <w:highlight w:val="white"/>
+        </w:rPr>
+        <w:t>&gt;Phillip</w:t>
+      </w:r>
     </w:p>
     <w:p>
       <w:pPr>
@@ -319,29 +275,7 @@
         <w:rPr>
           <w:highlight w:val="white"/>
         </w:rPr>
-        <w:t xml:space="preserve">    &lt;</w:t>
-      </w:r>
-      <w:proofErr w:type="spellStart"/>
-      <w:proofErr w:type="gramStart"/>
-      <w:r>
-        <w:rPr>
-          <w:highlight w:val="white"/>
-        </w:rPr>
-        <w:t>firstname</w:t>
-      </w:r>
-      <w:proofErr w:type="spellEnd"/>
-      <w:r>
-        <w:rPr>
-          <w:highlight w:val="white"/>
-        </w:rPr>
-        <w:t>&gt;</w:t>
-      </w:r>
-      <w:proofErr w:type="gramEnd"/>
-      <w:r>
-        <w:rPr>
-          <w:highlight w:val="white"/>
-        </w:rPr>
-        <w:t>Phillip</w:t>
+        <w:t xml:space="preserve">    &lt;organization&gt;Comodo Group Inc.</w:t>
       </w:r>
     </w:p>
     <w:p>
@@ -355,57 +289,7 @@
         <w:rPr>
           <w:highlight w:val="white"/>
         </w:rPr>
-        <w:t xml:space="preserve">    &lt;</w:t>
-      </w:r>
-      <w:proofErr w:type="gramStart"/>
-      <w:r>
-        <w:rPr>
-          <w:highlight w:val="white"/>
-        </w:rPr>
-        <w:t>organization&gt;</w:t>
-      </w:r>
-      <w:proofErr w:type="spellStart"/>
-      <w:proofErr w:type="gramEnd"/>
-      <w:r>
-        <w:rPr>
-          <w:highlight w:val="white"/>
-        </w:rPr>
-        <w:t>Comodo</w:t>
-      </w:r>
-      <w:proofErr w:type="spellEnd"/>
-      <w:r>
-        <w:rPr>
-          <w:highlight w:val="white"/>
-        </w:rPr>
-        <w:t xml:space="preserve"> Group Inc.</w:t>
-      </w:r>
-    </w:p>
-    <w:p>
-      <w:pPr>
-        <w:pStyle w:val="Meta"/>
-        <w:rPr>
-          <w:highlight w:val="white"/>
-        </w:rPr>
-      </w:pPr>
-      <w:r>
-        <w:rPr>
-          <w:highlight w:val="white"/>
-        </w:rPr>
-        <w:t xml:space="preserve">    &lt;</w:t>
-      </w:r>
-      <w:proofErr w:type="gramStart"/>
-      <w:r>
-        <w:rPr>
-          <w:highlight w:val="white"/>
-        </w:rPr>
-        <w:t>email</w:t>
-      </w:r>
-      <w:proofErr w:type="gramEnd"/>
-      <w:r>
-        <w:rPr>
-          <w:highlight w:val="white"/>
-        </w:rPr>
-        <w:t>&gt;</w:t>
+        <w:t xml:space="preserve">    &lt;email&gt;</w:t>
       </w:r>
       <w:hyperlink r:id="rId4" w:history="1">
         <w:r>
@@ -581,16 +465,8 @@
         <w:rPr>
           <w:highlight w:val="white"/>
         </w:rPr>
-        <w:t>&lt;</w:t>
-      </w:r>
-      <w:proofErr w:type="gramStart"/>
-      <w:r>
-        <w:rPr>
-          <w:highlight w:val="white"/>
-        </w:rPr>
-        <w:t>include&gt;</w:t>
-      </w:r>
-      <w:proofErr w:type="gramEnd"/>
+        <w:t>&lt;include&gt;</w:t>
+      </w:r>
       <w:r>
         <w:rPr>
           <w:highlight w:val="white"/>
@@ -617,6 +493,8 @@
         </w:rPr>
         <w:t>, X.509 Extension</w:t>
       </w:r>
+      <w:bookmarkStart w:id="0" w:name="_GoBack"/>
+      <w:bookmarkEnd w:id="0"/>
     </w:p>
     <w:p>
       <w:pPr>
@@ -628,11 +506,19 @@
           <w:highlight w:val="white"/>
         </w:rPr>
       </w:pPr>
-      <w:r>
-        <w:rPr>
-          <w:highlight w:val="white"/>
-        </w:rPr>
-        <w:t xml:space="preserve">In order to avoid the confusion that would occur in attempting to describe an X.509 extension describing the use of TLS extensions, in this document the term 'extension' is reserved to refer to X.509v3 extensions and the term </w:t>
+      <w:proofErr w:type="gramStart"/>
+      <w:r>
+        <w:rPr>
+          <w:highlight w:val="white"/>
+        </w:rPr>
+        <w:t>In order to</w:t>
+      </w:r>
+      <w:proofErr w:type="gramEnd"/>
+      <w:r>
+        <w:rPr>
+          <w:highlight w:val="white"/>
+        </w:rPr>
+        <w:t xml:space="preserve"> avoid the confusion that would occur in attempting to describe an X.509 extension describing the use of TLS extensions, in this document the term 'extension' is reserved to refer to X.509v3 extensions and the term </w:t>
       </w:r>
       <w:r>
         <w:t>‘TLS feature extension’</w:t>
@@ -678,18 +564,6 @@
           <w:highlight w:val="white"/>
         </w:rPr>
         <w:t>extension</w:t>
-      </w:r>
-      <w:r>
-        <w:rPr>
-          <w:highlight w:val="white"/>
-        </w:rPr>
-        <w:t>’</w:t>
-      </w:r>
-      <w:r>
-        <w:rPr>
-          <w:highlight w:val="white"/>
-        </w:rPr>
-        <w:t>.</w:t>
       </w:r>
     </w:p>
     <w:p>
@@ -850,21 +724,7 @@
         <w:rPr>
           <w:highlight w:val="white"/>
         </w:rPr>
-        <w:t xml:space="preserve">credentials </w:t>
-      </w:r>
-      <w:proofErr w:type="gramStart"/>
-      <w:r>
-        <w:rPr>
-          <w:highlight w:val="white"/>
-        </w:rPr>
-        <w:t>are</w:t>
-      </w:r>
-      <w:proofErr w:type="gramEnd"/>
-      <w:r>
-        <w:rPr>
-          <w:highlight w:val="white"/>
-        </w:rPr>
-        <w:t xml:space="preserve"> the Certificate </w:t>
+        <w:t xml:space="preserve">credentials are the Certificate </w:t>
       </w:r>
       <w:r>
         <w:rPr>
@@ -896,7 +756,14 @@
         <w:rPr>
           <w:highlight w:val="white"/>
         </w:rPr>
-        <w:t>Certificate Status Extension (status</w:t>
+        <w:t xml:space="preserve">Certificate </w:t>
+      </w:r>
+      <w:r>
+        <w:rPr>
+          <w:highlight w:val="white"/>
+        </w:rPr>
+        <w:lastRenderedPageBreak/>
+        <w:t>Status Extension (status</w:t>
       </w:r>
       <w:r>
         <w:rPr>
@@ -950,21 +817,7 @@
         <w:rPr>
           <w:highlight w:val="white"/>
         </w:rPr>
-        <w:t>are described in [</w:t>
-      </w:r>
-      <w:proofErr w:type="gramStart"/>
-      <w:r>
-        <w:rPr>
-          <w:highlight w:val="white"/>
-        </w:rPr>
-        <w:t>!RFC6066</w:t>
-      </w:r>
-      <w:proofErr w:type="gramEnd"/>
-      <w:r>
-        <w:rPr>
-          <w:highlight w:val="white"/>
-        </w:rPr>
-        <w:t xml:space="preserve">] and </w:t>
+        <w:t xml:space="preserve">are described in [!RFC6066] and </w:t>
       </w:r>
       <w:r>
         <w:rPr>
@@ -987,21 +840,7 @@
         <w:rPr>
           <w:highlight w:val="white"/>
         </w:rPr>
-        <w:t>The OCSP stapling mechanism described in [</w:t>
-      </w:r>
-      <w:proofErr w:type="gramStart"/>
-      <w:r>
-        <w:rPr>
-          <w:highlight w:val="white"/>
-        </w:rPr>
-        <w:t>!RFC6066</w:t>
-      </w:r>
-      <w:proofErr w:type="gramEnd"/>
-      <w:r>
-        <w:rPr>
-          <w:highlight w:val="white"/>
-        </w:rPr>
-        <w:t>] permits a TLS</w:t>
+        <w:t>The OCSP stapling mechanism described in [!RFC6066] permits a TLS</w:t>
       </w:r>
       <w:r>
         <w:rPr>
@@ -1393,21 +1232,7 @@
         <w:rPr>
           <w:highlight w:val="white"/>
         </w:rPr>
-        <w:t>ds RFC 6844 [</w:t>
-      </w:r>
-      <w:proofErr w:type="gramStart"/>
-      <w:r>
-        <w:rPr>
-          <w:highlight w:val="white"/>
-        </w:rPr>
-        <w:t>!RFC6844</w:t>
-      </w:r>
-      <w:proofErr w:type="gramEnd"/>
-      <w:r>
-        <w:rPr>
-          <w:highlight w:val="white"/>
-        </w:rPr>
-        <w:t xml:space="preserve">] that are </w:t>
+        <w:t xml:space="preserve">ds RFC 6844 [!RFC6844] that are </w:t>
       </w:r>
       <w:r>
         <w:rPr>
@@ -1568,13 +1393,27 @@
         <w:rPr>
           <w:highlight w:val="white"/>
         </w:rPr>
-        <w:t>A server MAY advise a Certification Authority that it is capable of suppo</w:t>
-      </w:r>
-      <w:r>
-        <w:rPr>
-          <w:highlight w:val="white"/>
-        </w:rPr>
-        <w:t xml:space="preserve">rting a feature by including the corresponding TLS feature </w:t>
+        <w:t xml:space="preserve">A server MAY advise a Certification Authority that it </w:t>
+      </w:r>
+      <w:proofErr w:type="gramStart"/>
+      <w:r>
+        <w:rPr>
+          <w:highlight w:val="white"/>
+        </w:rPr>
+        <w:t>is capable of suppo</w:t>
+      </w:r>
+      <w:r>
+        <w:rPr>
+          <w:highlight w:val="white"/>
+        </w:rPr>
+        <w:t>rting</w:t>
+      </w:r>
+      <w:proofErr w:type="gramEnd"/>
+      <w:r>
+        <w:rPr>
+          <w:highlight w:val="white"/>
+        </w:rPr>
+        <w:t xml:space="preserve"> a feature by including the corresponding TLS feature </w:t>
       </w:r>
       <w:r>
         <w:rPr>
@@ -1586,21 +1425,7 @@
         <w:rPr>
           <w:highlight w:val="white"/>
         </w:rPr>
-        <w:t xml:space="preserve"> in a Certificate Signing Request [</w:t>
-      </w:r>
-      <w:proofErr w:type="gramStart"/>
-      <w:r>
-        <w:rPr>
-          <w:highlight w:val="white"/>
-        </w:rPr>
-        <w:t>!RFC2986</w:t>
-      </w:r>
-      <w:proofErr w:type="gramEnd"/>
-      <w:r>
-        <w:rPr>
-          <w:highlight w:val="white"/>
-        </w:rPr>
-        <w:t>]. A server SHOULD verify that its configuration supports the features advertised in the credentials presented to a client requesting connection.</w:t>
+        <w:t xml:space="preserve"> in a Certificate Signing Request [!RFC2986]. A server SHOULD verify that its configuration supports the features advertised in the credentials presented to a client requesting connection.</w:t>
       </w:r>
     </w:p>
     <w:p>
@@ -1770,7 +1595,6 @@
         </w:rPr>
       </w:pPr>
       <w:proofErr w:type="spellStart"/>
-      <w:proofErr w:type="gramStart"/>
       <w:r>
         <w:rPr>
           <w:highlight w:val="white"/>
@@ -1782,14 +1606,7 @@
         <w:rPr>
           <w:highlight w:val="white"/>
         </w:rPr>
-        <w:t>-feature</w:t>
-      </w:r>
-      <w:proofErr w:type="gramEnd"/>
-      <w:r>
-        <w:rPr>
-          <w:highlight w:val="white"/>
-        </w:rPr>
-        <w:t xml:space="preserve"> OBJECT IDENTIFIER ::=  { id-</w:t>
+        <w:t>-feature OBJECT IDENTIFIER ::=  { id-</w:t>
       </w:r>
       <w:proofErr w:type="spellStart"/>
       <w:r>
@@ -1910,6 +1727,7 @@
         <w:rPr>
           <w:highlight w:val="white"/>
         </w:rPr>
+        <w:lastRenderedPageBreak/>
         <w:t>The TLS feature e</w:t>
       </w:r>
       <w:r>
@@ -1928,21 +1746,7 @@
         <w:rPr>
           <w:highlight w:val="white"/>
         </w:rPr>
-        <w:t>[</w:t>
-      </w:r>
-      <w:proofErr w:type="gramStart"/>
-      <w:r>
-        <w:rPr>
-          <w:highlight w:val="white"/>
-        </w:rPr>
-        <w:t>!RFC5280</w:t>
-      </w:r>
-      <w:proofErr w:type="gramEnd"/>
-      <w:r>
-        <w:rPr>
-          <w:highlight w:val="white"/>
-        </w:rPr>
-        <w:t>] requires that impleme</w:t>
+        <w:t>[!RFC5280] requires that impleme</w:t>
       </w:r>
       <w:r>
         <w:rPr>
@@ -2311,27 +2115,13 @@
         <w:rPr>
           <w:highlight w:val="white"/>
         </w:rPr>
-        <w:t>Certificate Signing Request (CSR) [</w:t>
-      </w:r>
-      <w:proofErr w:type="gramStart"/>
-      <w:r>
-        <w:rPr>
-          <w:highlight w:val="white"/>
-        </w:rPr>
-        <w:t>!</w:t>
-      </w:r>
-      <w:r>
-        <w:rPr>
-          <w:highlight w:val="white"/>
-        </w:rPr>
-        <w:t>RFC2986</w:t>
-      </w:r>
-      <w:proofErr w:type="gramEnd"/>
-      <w:r>
-        <w:rPr>
-          <w:highlight w:val="white"/>
-        </w:rPr>
-        <w:t xml:space="preserve">], the CSR MAY specify a </w:t>
+        <w:t>Certificate Signing Request (CSR) [!</w:t>
+      </w:r>
+      <w:r>
+        <w:rPr>
+          <w:highlight w:val="white"/>
+        </w:rPr>
+        <w:t xml:space="preserve">RFC2986], the CSR MAY specify a </w:t>
       </w:r>
       <w:r>
         <w:rPr>
@@ -2724,6 +2514,7 @@
         <w:rPr>
           <w:highlight w:val="white"/>
         </w:rPr>
+        <w:lastRenderedPageBreak/>
         <w:t xml:space="preserve">TLS </w:t>
       </w:r>
       <w:proofErr w:type="spellStart"/>
@@ -3316,6 +3107,7 @@
         <w:rPr>
           <w:highlight w:val="white"/>
         </w:rPr>
+        <w:lastRenderedPageBreak/>
         <w:t>Client</w:t>
       </w:r>
     </w:p>
@@ -3569,55 +3361,33 @@
         <w:rPr>
           <w:highlight w:val="white"/>
         </w:rPr>
+        <w:t xml:space="preserve"> Nir, Tom Ritter, Jeremy Rowley, Stefan </w:t>
+      </w:r>
+      <w:proofErr w:type="spellStart"/>
+      <w:r>
+        <w:rPr>
+          <w:highlight w:val="white"/>
+        </w:rPr>
+        <w:t>Santesson</w:t>
+      </w:r>
+      <w:proofErr w:type="spellEnd"/>
+      <w:r>
+        <w:rPr>
+          <w:highlight w:val="white"/>
+        </w:rPr>
+        <w:t>, Ryan</w:t>
+      </w:r>
+      <w:r>
+        <w:rPr>
+          <w:highlight w:val="white"/>
+        </w:rPr>
         <w:t xml:space="preserve"> </w:t>
       </w:r>
-      <w:proofErr w:type="spellStart"/>
-      <w:r>
-        <w:rPr>
-          <w:highlight w:val="white"/>
-        </w:rPr>
-        <w:t>Nir</w:t>
-      </w:r>
-      <w:proofErr w:type="spellEnd"/>
-      <w:r>
-        <w:rPr>
-          <w:highlight w:val="white"/>
-        </w:rPr>
-        <w:t xml:space="preserve">, Tom Ritter, Jeremy Rowley, Stefan </w:t>
-      </w:r>
-      <w:proofErr w:type="spellStart"/>
-      <w:r>
-        <w:rPr>
-          <w:highlight w:val="white"/>
-        </w:rPr>
-        <w:t>Santesson</w:t>
-      </w:r>
-      <w:proofErr w:type="spellEnd"/>
-      <w:r>
-        <w:rPr>
-          <w:highlight w:val="white"/>
-        </w:rPr>
-        <w:t>, Ryan</w:t>
-      </w:r>
-      <w:r>
-        <w:rPr>
-          <w:highlight w:val="white"/>
-        </w:rPr>
-        <w:t xml:space="preserve"> </w:t>
-      </w:r>
-      <w:proofErr w:type="spellStart"/>
-      <w:r>
-        <w:rPr>
-          <w:highlight w:val="white"/>
-        </w:rPr>
-        <w:t>Sleevi</w:t>
-      </w:r>
-      <w:proofErr w:type="spellEnd"/>
-      <w:r>
-        <w:rPr>
-          <w:highlight w:val="white"/>
-        </w:rPr>
-        <w:t>, Brian Smith</w:t>
+      <w:r>
+        <w:rPr>
+          <w:highlight w:val="white"/>
+        </w:rPr>
+        <w:t>Sleevi, Brian Smith</w:t>
       </w:r>
       <w:r>
         <w:rPr>
@@ -4003,19 +3773,12 @@
           <w:highlight w:val="white"/>
         </w:rPr>
       </w:pPr>
-      <w:proofErr w:type="gramStart"/>
-      <w:r>
-        <w:rPr>
-          <w:highlight w:val="white"/>
-        </w:rPr>
-        <w:t>Decimal  Description</w:t>
-      </w:r>
-      <w:proofErr w:type="gramEnd"/>
-      <w:r>
-        <w:rPr>
-          <w:highlight w:val="white"/>
-        </w:rPr>
-        <w:t xml:space="preserve">                     References</w:t>
+      <w:r>
+        <w:rPr>
+          <w:highlight w:val="white"/>
+        </w:rPr>
+        <w:lastRenderedPageBreak/>
+        <w:t>Decimal  Description                     References</w:t>
       </w:r>
       <w:r>
         <w:rPr>
@@ -4132,17 +3895,12 @@
         <w:t xml:space="preserve">    </w:t>
       </w:r>
       <w:proofErr w:type="spellStart"/>
-      <w:proofErr w:type="gramStart"/>
       <w:r>
         <w:t>iso</w:t>
       </w:r>
       <w:proofErr w:type="spellEnd"/>
       <w:r>
-        <w:t>(</w:t>
-      </w:r>
-      <w:proofErr w:type="gramEnd"/>
-      <w:r>
-        <w:t xml:space="preserve">1) </w:t>
+        <w:t xml:space="preserve">(1) </w:t>
       </w:r>
       <w:r>
         <w:t xml:space="preserve">identified-organization(3) </w:t>
@@ -4163,13 +3921,8 @@
       <w:r>
         <w:t xml:space="preserve">    </w:t>
       </w:r>
-      <w:proofErr w:type="gramStart"/>
-      <w:r>
-        <w:t>security(</w:t>
-      </w:r>
-      <w:proofErr w:type="gramEnd"/>
-      <w:r>
-        <w:t xml:space="preserve">5) mechanisms(5) </w:t>
+      <w:r>
+        <w:t xml:space="preserve">security(5) mechanisms(5) </w:t>
       </w:r>
       <w:proofErr w:type="spellStart"/>
       <w:r>
@@ -4187,13 +3940,8 @@
       <w:r>
         <w:t xml:space="preserve">    </w:t>
       </w:r>
-      <w:proofErr w:type="gramStart"/>
-      <w:r>
-        <w:t>id-mod-tls-feature-2015(</w:t>
-      </w:r>
-      <w:proofErr w:type="gramEnd"/>
-      <w:r>
-        <w:t>TBD1)}</w:t>
+      <w:r>
+        <w:t>id-mod-tls-feature-2015(TBD1)}</w:t>
       </w:r>
     </w:p>
     <w:p>
@@ -4206,15 +3954,7 @@
         <w:pStyle w:val="pre"/>
       </w:pPr>
       <w:r>
-        <w:t xml:space="preserve">DEFINITIONS IMPLICIT </w:t>
-      </w:r>
-      <w:proofErr w:type="gramStart"/>
-      <w:r>
-        <w:t>TAGS :</w:t>
-      </w:r>
-      <w:proofErr w:type="gramEnd"/>
-      <w:r>
-        <w:t>:=</w:t>
+        <w:t>DEFINITIONS IMPLICIT TAGS ::=</w:t>
       </w:r>
     </w:p>
     <w:p>
@@ -4253,7 +3993,6 @@
       <w:r>
         <w:t xml:space="preserve">    </w:t>
       </w:r>
-      <w:proofErr w:type="gramStart"/>
       <w:r>
         <w:t>id-</w:t>
       </w:r>
@@ -4262,7 +4001,6 @@
         <w:t>pe</w:t>
       </w:r>
       <w:proofErr w:type="spellEnd"/>
-      <w:proofErr w:type="gramEnd"/>
     </w:p>
     <w:p>
       <w:pPr>
@@ -4286,17 +4024,12 @@
         <w:t xml:space="preserve">        </w:t>
       </w:r>
       <w:proofErr w:type="spellStart"/>
-      <w:proofErr w:type="gramStart"/>
       <w:r>
         <w:t>iso</w:t>
       </w:r>
       <w:proofErr w:type="spellEnd"/>
       <w:r>
-        <w:t>(</w:t>
-      </w:r>
-      <w:proofErr w:type="gramEnd"/>
-      <w:r>
-        <w:t xml:space="preserve">1) identified-organization(3) </w:t>
+        <w:t xml:space="preserve">(1) identified-organization(3) </w:t>
       </w:r>
       <w:proofErr w:type="spellStart"/>
       <w:r>
@@ -4314,13 +4047,8 @@
       <w:r>
         <w:t xml:space="preserve">        </w:t>
       </w:r>
-      <w:proofErr w:type="gramStart"/>
-      <w:r>
-        <w:t>security(</w:t>
-      </w:r>
-      <w:proofErr w:type="gramEnd"/>
-      <w:r>
-        <w:t xml:space="preserve">5) mechanisms(5) </w:t>
+      <w:r>
+        <w:t xml:space="preserve">security(5) mechanisms(5) </w:t>
       </w:r>
       <w:proofErr w:type="spellStart"/>
       <w:r>
@@ -4338,13 +4066,8 @@
       <w:r>
         <w:t xml:space="preserve">        </w:t>
       </w:r>
-      <w:proofErr w:type="gramStart"/>
-      <w:r>
-        <w:t>id-mod-pkix1-explicit-02(</w:t>
-      </w:r>
-      <w:proofErr w:type="gramEnd"/>
-      <w:r>
-        <w:t>51)}</w:t>
+      <w:r>
+        <w:t>id-mod-pkix1-explicit-02(51)}</w:t>
       </w:r>
     </w:p>
     <w:p>
@@ -4385,17 +4108,12 @@
         <w:t xml:space="preserve">        </w:t>
       </w:r>
       <w:proofErr w:type="spellStart"/>
-      <w:proofErr w:type="gramStart"/>
       <w:r>
         <w:t>iso</w:t>
       </w:r>
       <w:proofErr w:type="spellEnd"/>
       <w:r>
-        <w:t>(</w:t>
-      </w:r>
-      <w:proofErr w:type="gramEnd"/>
-      <w:r>
-        <w:t xml:space="preserve">1) identified-organization(3) </w:t>
+        <w:t xml:space="preserve">(1) identified-organization(3) </w:t>
       </w:r>
       <w:proofErr w:type="spellStart"/>
       <w:r>
@@ -4413,13 +4131,8 @@
       <w:r>
         <w:t xml:space="preserve">        </w:t>
       </w:r>
-      <w:proofErr w:type="gramStart"/>
-      <w:r>
-        <w:t>security(</w:t>
-      </w:r>
-      <w:proofErr w:type="gramEnd"/>
-      <w:r>
-        <w:t>5)</w:t>
+      <w:r>
+        <w:t>security(5)</w:t>
       </w:r>
       <w:r>
         <w:t xml:space="preserve"> </w:t>
@@ -4443,13 +4156,8 @@
       <w:r>
         <w:t xml:space="preserve">        </w:t>
       </w:r>
-      <w:proofErr w:type="gramStart"/>
-      <w:r>
-        <w:t>id-mod-pkixCommon-02(</w:t>
-      </w:r>
-      <w:proofErr w:type="gramEnd"/>
-      <w:r>
-        <w:t>57)}</w:t>
+      <w:r>
+        <w:t>id-mod-pkixCommon-02(57)}</w:t>
       </w:r>
     </w:p>
     <w:p>
@@ -4481,15 +4189,7 @@
       </w:r>
       <w:proofErr w:type="spellEnd"/>
       <w:r>
-        <w:t xml:space="preserve"> </w:t>
-      </w:r>
-      <w:proofErr w:type="gramStart"/>
-      <w:r>
-        <w:t>EXTENSION :</w:t>
-      </w:r>
-      <w:proofErr w:type="gramEnd"/>
-      <w:r>
-        <w:t>:= {</w:t>
+        <w:t xml:space="preserve"> EXTENSION ::= {</w:t>
       </w:r>
     </w:p>
     <w:p>
@@ -4500,12 +4200,10 @@
         <w:t xml:space="preserve">        </w:t>
       </w:r>
       <w:proofErr w:type="spellStart"/>
-      <w:proofErr w:type="gramStart"/>
       <w:r>
         <w:t>ext-TLSFeatures</w:t>
       </w:r>
       <w:proofErr w:type="spellEnd"/>
-      <w:proofErr w:type="gramEnd"/>
       <w:r>
         <w:t>, ... }</w:t>
       </w:r>
@@ -4539,12 +4237,10 @@
         <w:t xml:space="preserve">    </w:t>
       </w:r>
       <w:proofErr w:type="spellStart"/>
-      <w:proofErr w:type="gramStart"/>
       <w:r>
         <w:t>ext-TLSFeatures</w:t>
       </w:r>
       <w:proofErr w:type="spellEnd"/>
-      <w:proofErr w:type="gramEnd"/>
       <w:r>
         <w:t xml:space="preserve"> EXTENSION ::= { SYNTAX</w:t>
       </w:r>
@@ -4573,13 +4269,48 @@
       </w:r>
       <w:proofErr w:type="spellEnd"/>
       <w:r>
+        <w:t>-features }</w:t>
+      </w:r>
+    </w:p>
+    <w:p>
+      <w:pPr>
+        <w:pStyle w:val="pre"/>
+      </w:pPr>
+    </w:p>
+    <w:p>
+      <w:pPr>
+        <w:pStyle w:val="pre"/>
+      </w:pPr>
+      <w:r>
+        <w:t xml:space="preserve">    </w:t>
+      </w:r>
+      <w:r>
+        <w:t>id-</w:t>
+      </w:r>
+      <w:proofErr w:type="spellStart"/>
+      <w:r>
+        <w:t>pe</w:t>
+      </w:r>
+      <w:proofErr w:type="spellEnd"/>
+      <w:r>
         <w:t>-</w:t>
       </w:r>
-      <w:proofErr w:type="gramStart"/>
-      <w:r>
-        <w:t>features }</w:t>
-      </w:r>
-      <w:proofErr w:type="gramEnd"/>
+      <w:proofErr w:type="spellStart"/>
+      <w:r>
+        <w:t>tls</w:t>
+      </w:r>
+      <w:proofErr w:type="spellEnd"/>
+      <w:r>
+        <w:t>-features OBJECT IDENTIFIER ::= { id-</w:t>
+      </w:r>
+      <w:proofErr w:type="spellStart"/>
+      <w:r>
+        <w:t>pe</w:t>
+      </w:r>
+      <w:proofErr w:type="spellEnd"/>
+      <w:r>
+        <w:t xml:space="preserve"> TBD2 }</w:t>
+      </w:r>
     </w:p>
     <w:p>
       <w:pPr>
@@ -4593,58 +4324,8 @@
       <w:r>
         <w:t xml:space="preserve">    </w:t>
       </w:r>
-      <w:proofErr w:type="gramStart"/>
-      <w:r>
-        <w:t>id-</w:t>
-      </w:r>
-      <w:proofErr w:type="spellStart"/>
-      <w:r>
-        <w:t>pe</w:t>
-      </w:r>
-      <w:proofErr w:type="spellEnd"/>
-      <w:r>
-        <w:t>-</w:t>
-      </w:r>
-      <w:proofErr w:type="spellStart"/>
-      <w:r>
-        <w:t>tls</w:t>
-      </w:r>
-      <w:proofErr w:type="spellEnd"/>
-      <w:r>
-        <w:t>-features</w:t>
-      </w:r>
-      <w:proofErr w:type="gramEnd"/>
-      <w:r>
-        <w:t xml:space="preserve"> OBJECT IDENTIFIER ::= { id-</w:t>
-      </w:r>
-      <w:proofErr w:type="spellStart"/>
-      <w:r>
-        <w:t>pe</w:t>
-      </w:r>
-      <w:proofErr w:type="spellEnd"/>
-      <w:r>
-        <w:t xml:space="preserve"> TBD2 }</w:t>
-      </w:r>
-    </w:p>
-    <w:p>
-      <w:pPr>
-        <w:pStyle w:val="pre"/>
-      </w:pPr>
-    </w:p>
-    <w:p>
-      <w:pPr>
-        <w:pStyle w:val="pre"/>
-      </w:pPr>
-      <w:r>
-        <w:t xml:space="preserve">    </w:t>
-      </w:r>
-      <w:proofErr w:type="gramStart"/>
-      <w:r>
-        <w:t>Features :</w:t>
-      </w:r>
-      <w:proofErr w:type="gramEnd"/>
-      <w:r>
-        <w:t>:= SEQUENCE OF INTEGER</w:t>
+      <w:r>
+        <w:t>Features ::= SEQUENCE OF INTEGER</w:t>
       </w:r>
     </w:p>
     <w:p>
@@ -4671,7 +4352,7 @@
 </file>
 
 <file path=word/styles.xml><?xml version="1.0" encoding="utf-8"?>
-<w:styles xmlns:mc="http://schemas.openxmlformats.org/markup-compatibility/2006" xmlns:r="http://schemas.openxmlformats.org/officeDocument/2006/relationships" xmlns:w="http://schemas.openxmlformats.org/wordprocessingml/2006/main" xmlns:w14="http://schemas.microsoft.com/office/word/2010/wordml" xmlns:w15="http://schemas.microsoft.com/office/word/2012/wordml" mc:Ignorable="w14 w15">
+<w:styles xmlns:mc="http://schemas.openxmlformats.org/markup-compatibility/2006" xmlns:r="http://schemas.openxmlformats.org/officeDocument/2006/relationships" xmlns:w="http://schemas.openxmlformats.org/wordprocessingml/2006/main" xmlns:w14="http://schemas.microsoft.com/office/word/2010/wordml" xmlns:w15="http://schemas.microsoft.com/office/word/2012/wordml" xmlns:w16cid="http://schemas.microsoft.com/office/word/2016/wordml/cid" xmlns:w16se="http://schemas.microsoft.com/office/word/2015/wordml/symex" mc:Ignorable="w14 w15 w16se w16cid">
   <w:docDefaults>
     <w:rPrDefault>
       <w:rPr>
@@ -4687,7 +4368,7 @@
       </w:pPr>
     </w:pPrDefault>
   </w:docDefaults>
-  <w:latentStyles w:defLockedState="0" w:defUIPriority="99" w:defSemiHidden="0" w:defUnhideWhenUsed="0" w:defQFormat="0" w:count="371">
+  <w:latentStyles w:defLockedState="0" w:defUIPriority="99" w:defSemiHidden="0" w:defUnhideWhenUsed="0" w:defQFormat="0" w:count="375">
     <w:lsdException w:name="Normal" w:uiPriority="0" w:qFormat="1"/>
     <w:lsdException w:name="heading 1" w:uiPriority="9" w:qFormat="1"/>
     <w:lsdException w:name="heading 2" w:semiHidden="1" w:uiPriority="9" w:unhideWhenUsed="1" w:qFormat="1"/>
@@ -4793,7 +4474,6 @@
     <w:lsdException w:name="HTML Sample" w:semiHidden="1" w:unhideWhenUsed="1"/>
     <w:lsdException w:name="HTML Typewriter" w:semiHidden="1" w:unhideWhenUsed="1"/>
     <w:lsdException w:name="HTML Variable" w:semiHidden="1" w:unhideWhenUsed="1"/>
-    <w:lsdException w:name="Normal Table" w:semiHidden="1" w:unhideWhenUsed="1"/>
     <w:lsdException w:name="annotation subject" w:semiHidden="1" w:unhideWhenUsed="1"/>
     <w:lsdException w:name="No List" w:semiHidden="1" w:unhideWhenUsed="1"/>
     <w:lsdException w:name="Outline List 1" w:semiHidden="1" w:unhideWhenUsed="1"/>
@@ -4837,10 +4517,8 @@
     <w:lsdException w:name="Table Elegant" w:semiHidden="1" w:unhideWhenUsed="1"/>
     <w:lsdException w:name="Table Professional" w:semiHidden="1" w:unhideWhenUsed="1"/>
     <w:lsdException w:name="Table Subtle 1" w:semiHidden="1" w:unhideWhenUsed="1"/>
-    <w:lsdException w:name="Table Subtle 2" w:semiHidden="1" w:unhideWhenUsed="1"/>
     <w:lsdException w:name="Table Web 1" w:semiHidden="1" w:unhideWhenUsed="1"/>
     <w:lsdException w:name="Table Web 2" w:semiHidden="1" w:unhideWhenUsed="1"/>
-    <w:lsdException w:name="Table Web 3" w:semiHidden="1" w:unhideWhenUsed="1"/>
     <w:lsdException w:name="Balloon Text" w:semiHidden="1" w:unhideWhenUsed="1"/>
     <w:lsdException w:name="Table Grid" w:uiPriority="39"/>
     <w:lsdException w:name="Table Theme" w:semiHidden="1" w:unhideWhenUsed="1"/>
@@ -5059,6 +4737,10 @@
     <w:lsdException w:name="List Table 5 Dark Accent 6" w:uiPriority="50"/>
     <w:lsdException w:name="List Table 6 Colorful Accent 6" w:uiPriority="51"/>
     <w:lsdException w:name="List Table 7 Colorful Accent 6" w:uiPriority="52"/>
+    <w:lsdException w:name="Mention" w:semiHidden="1" w:unhideWhenUsed="1"/>
+    <w:lsdException w:name="Smart Hyperlink" w:semiHidden="1" w:unhideWhenUsed="1"/>
+    <w:lsdException w:name="Hashtag" w:semiHidden="1" w:unhideWhenUsed="1"/>
+    <w:lsdException w:name="Unresolved Mention" w:semiHidden="1" w:unhideWhenUsed="1"/>
   </w:latentStyles>
   <w:style w:type="paragraph" w:default="1" w:styleId="Normal">
     <w:name w:val="Normal"/>

</xml_diff>